<commit_message>
Update CdC - S2
</commit_message>
<xml_diff>
--- a/ShootMeUp_CdC_GHE.docx
+++ b/ShootMeUp_CdC_GHE.docx
@@ -84,14 +84,12 @@
                 <w:rFonts w:ascii="Century Gothic" w:hAnsi="Century Gothic"/>
               </w:rPr>
             </w:pPr>
-            <w:proofErr w:type="gramStart"/>
             <w:r>
               <w:rPr>
                 <w:rFonts w:ascii="Century Gothic" w:hAnsi="Century Gothic"/>
               </w:rPr>
-              <w:t>Nom:</w:t>
+              <w:t>Nom :</w:t>
             </w:r>
-            <w:proofErr w:type="gramEnd"/>
             <w:r>
               <w:rPr>
                 <w:rFonts w:ascii="Century Gothic" w:hAnsi="Century Gothic"/>
@@ -120,20 +118,12 @@
                 <w:rFonts w:ascii="Century Gothic" w:hAnsi="Century Gothic"/>
               </w:rPr>
             </w:pPr>
-            <w:proofErr w:type="gramStart"/>
             <w:r>
               <w:rPr>
                 <w:rFonts w:ascii="Century Gothic" w:hAnsi="Century Gothic"/>
               </w:rPr>
-              <w:t>Prénom</w:t>
+              <w:t>Prénom :</w:t>
             </w:r>
-            <w:r>
-              <w:rPr>
-                <w:rFonts w:ascii="Century Gothic" w:hAnsi="Century Gothic"/>
-              </w:rPr>
-              <w:t>:</w:t>
-            </w:r>
-            <w:proofErr w:type="gramEnd"/>
             <w:r>
               <w:rPr>
                 <w:rFonts w:ascii="Century Gothic" w:hAnsi="Century Gothic"/>
@@ -254,19 +244,29 @@
                 <w:rFonts w:ascii="Century Gothic" w:hAnsi="Century Gothic"/>
               </w:rPr>
             </w:pPr>
-            <w:proofErr w:type="gramStart"/>
             <w:r>
               <w:rPr>
                 <w:rFonts w:ascii="Century Gothic" w:hAnsi="Century Gothic"/>
               </w:rPr>
-              <w:t>Nom:</w:t>
+              <w:t>Nom :</w:t>
             </w:r>
-            <w:proofErr w:type="gramEnd"/>
             <w:r>
               <w:rPr>
                 <w:rFonts w:ascii="Century Gothic" w:hAnsi="Century Gothic"/>
               </w:rPr>
               <w:tab/>
+            </w:r>
+            <w:r>
+              <w:rPr>
+                <w:rFonts w:ascii="Century Gothic" w:hAnsi="Century Gothic"/>
+              </w:rPr>
+              <w:t>Curch</w:t>
+            </w:r>
+            <w:r>
+              <w:rPr>
+                <w:rFonts w:ascii="Century Gothic" w:hAnsi="Century Gothic"/>
+              </w:rPr>
+              <w:t>od</w:t>
             </w:r>
           </w:p>
         </w:tc>
@@ -286,7 +286,6 @@
                 <w:b w:val="0"/>
               </w:rPr>
             </w:pPr>
-            <w:proofErr w:type="gramStart"/>
             <w:r>
               <w:rPr>
                 <w:rFonts w:ascii="Century Gothic" w:hAnsi="Century Gothic"/>
@@ -307,15 +306,22 @@
                 <w:rFonts w:ascii="Century Gothic" w:hAnsi="Century Gothic"/>
                 <w:b w:val="0"/>
               </w:rPr>
-              <w:t>:</w:t>
+              <w:t xml:space="preserve"> :</w:t>
             </w:r>
-            <w:proofErr w:type="gramEnd"/>
             <w:r>
               <w:rPr>
                 <w:rFonts w:ascii="Century Gothic" w:hAnsi="Century Gothic"/>
                 <w:b w:val="0"/>
               </w:rPr>
               <w:tab/>
+            </w:r>
+            <w:r>
+              <w:rPr>
+                <w:rFonts w:ascii="Century Gothic" w:hAnsi="Century Gothic"/>
+                <w:b w:val="0"/>
+                <w:caps w:val="0"/>
+              </w:rPr>
+              <w:t>Aurélie</w:t>
             </w:r>
           </w:p>
         </w:tc>
@@ -377,6 +383,13 @@
                 <w:rStyle w:val="CorpsdetexteCar"/>
                 <w:rFonts w:ascii="Century Gothic" w:hAnsi="Century Gothic"/>
               </w:rPr>
+              <w:t xml:space="preserve"> aurelie.curchod@eduvaud.ch</w:t>
+            </w:r>
+            <w:r>
+              <w:rPr>
+                <w:rStyle w:val="CorpsdetexteCar"/>
+                <w:rFonts w:ascii="Century Gothic" w:hAnsi="Century Gothic"/>
+              </w:rPr>
               <w:tab/>
             </w:r>
           </w:p>
@@ -418,14 +431,12 @@
                 <w:rFonts w:ascii="Century Gothic" w:hAnsi="Century Gothic"/>
               </w:rPr>
             </w:pPr>
-            <w:proofErr w:type="gramStart"/>
             <w:r>
               <w:rPr>
                 <w:rFonts w:ascii="Century Gothic" w:hAnsi="Century Gothic"/>
               </w:rPr>
-              <w:t>Nom:</w:t>
+              <w:t>Nom :</w:t>
             </w:r>
-            <w:proofErr w:type="gramEnd"/>
             <w:r>
               <w:rPr>
                 <w:rFonts w:ascii="Century Gothic" w:hAnsi="Century Gothic"/>
@@ -446,14 +457,12 @@
                 <w:rFonts w:ascii="Century Gothic" w:hAnsi="Century Gothic"/>
               </w:rPr>
             </w:pPr>
-            <w:proofErr w:type="gramStart"/>
             <w:r>
               <w:rPr>
                 <w:rFonts w:ascii="Century Gothic" w:hAnsi="Century Gothic"/>
               </w:rPr>
               <w:t>Prénom:</w:t>
             </w:r>
-            <w:proofErr w:type="gramEnd"/>
             <w:r>
               <w:rPr>
                 <w:rFonts w:ascii="Century Gothic" w:hAnsi="Century Gothic"/>
@@ -554,14 +563,12 @@
                 <w:rFonts w:ascii="Century Gothic" w:hAnsi="Century Gothic"/>
               </w:rPr>
             </w:pPr>
-            <w:proofErr w:type="gramStart"/>
             <w:r>
               <w:rPr>
                 <w:rFonts w:ascii="Century Gothic" w:hAnsi="Century Gothic"/>
               </w:rPr>
               <w:t>Nom:</w:t>
             </w:r>
-            <w:proofErr w:type="gramEnd"/>
             <w:r>
               <w:rPr>
                 <w:rFonts w:ascii="Century Gothic" w:hAnsi="Century Gothic"/>
@@ -582,14 +589,12 @@
                 <w:rFonts w:ascii="Century Gothic" w:hAnsi="Century Gothic"/>
               </w:rPr>
             </w:pPr>
-            <w:proofErr w:type="gramStart"/>
             <w:r>
               <w:rPr>
                 <w:rFonts w:ascii="Century Gothic" w:hAnsi="Century Gothic"/>
               </w:rPr>
               <w:t>Prénom:</w:t>
             </w:r>
-            <w:proofErr w:type="gramEnd"/>
             <w:r>
               <w:rPr>
                 <w:rFonts w:ascii="Century Gothic" w:hAnsi="Century Gothic"/>
@@ -2453,72 +2458,54 @@
           <w:lang w:val="en-US"/>
         </w:rPr>
       </w:pPr>
-      <w:proofErr w:type="spellStart"/>
       <w:r>
         <w:rPr>
           <w:lang w:val="en-US"/>
         </w:rPr>
-        <w:t>Réplica</w:t>
-      </w:r>
-      <w:proofErr w:type="spellEnd"/>
+        <w:t xml:space="preserve">Réplica </w:t>
+      </w:r>
       <w:r>
         <w:rPr>
           <w:lang w:val="en-US"/>
         </w:rPr>
-        <w:t xml:space="preserve"> </w:t>
+        <w:t xml:space="preserve">d’un </w:t>
       </w:r>
       <w:r>
         <w:rPr>
           <w:lang w:val="en-US"/>
         </w:rPr>
-        <w:t xml:space="preserve">d’un </w:t>
+        <w:t>« </w:t>
       </w:r>
       <w:r>
         <w:rPr>
           <w:lang w:val="en-US"/>
         </w:rPr>
-        <w:t>« </w:t>
-      </w:r>
-      <w:proofErr w:type="spellStart"/>
+        <w:t>shoot’em up</w:t>
+      </w:r>
       <w:r>
         <w:rPr>
           <w:lang w:val="en-US"/>
         </w:rPr>
-        <w:t>shoot’em</w:t>
-      </w:r>
-      <w:proofErr w:type="spellEnd"/>
+        <w:t xml:space="preserve"> 2D</w:t>
+      </w:r>
       <w:r>
         <w:rPr>
           <w:lang w:val="en-US"/>
         </w:rPr>
-        <w:t xml:space="preserve"> up</w:t>
+        <w:t> »</w:t>
       </w:r>
       <w:r>
         <w:rPr>
           <w:lang w:val="en-US"/>
         </w:rPr>
-        <w:t xml:space="preserve"> 2D</w:t>
+        <w:t xml:space="preserve">, </w:t>
       </w:r>
       <w:r>
         <w:rPr>
           <w:lang w:val="en-US"/>
         </w:rPr>
-        <w:t> »</w:t>
-      </w:r>
-      <w:r>
-        <w:rPr>
-          <w:lang w:val="en-US"/>
-        </w:rPr>
-        <w:t xml:space="preserve">, </w:t>
-      </w:r>
-      <w:proofErr w:type="spellStart"/>
-      <w:r>
-        <w:rPr>
-          <w:lang w:val="en-US"/>
-        </w:rPr>
         <w:t>comme</w:t>
       </w:r>
-      <w:proofErr w:type="spellEnd"/>
       <w:r>
         <w:rPr>
           <w:lang w:val="en-US"/>
@@ -2685,35 +2672,7 @@
         <w:rPr>
           <w:rFonts w:ascii="Century Gothic" w:hAnsi="Century Gothic"/>
         </w:rPr>
-        <w:t>Le numéro du niveau (</w:t>
-      </w:r>
-      <w:proofErr w:type="spellStart"/>
-      <w:r>
-        <w:rPr>
-          <w:rFonts w:ascii="Century Gothic" w:hAnsi="Century Gothic"/>
-        </w:rPr>
-        <w:t>Level</w:t>
-      </w:r>
-      <w:proofErr w:type="spellEnd"/>
-      <w:r>
-        <w:rPr>
-          <w:rFonts w:ascii="Century Gothic" w:hAnsi="Century Gothic"/>
-        </w:rPr>
-        <w:t xml:space="preserve"> 1, </w:t>
-      </w:r>
-      <w:proofErr w:type="spellStart"/>
-      <w:r>
-        <w:rPr>
-          <w:rFonts w:ascii="Century Gothic" w:hAnsi="Century Gothic"/>
-        </w:rPr>
-        <w:t>Level</w:t>
-      </w:r>
-      <w:proofErr w:type="spellEnd"/>
-      <w:r>
-        <w:rPr>
-          <w:rFonts w:ascii="Century Gothic" w:hAnsi="Century Gothic"/>
-        </w:rPr>
-        <w:t xml:space="preserve"> 2, …)</w:t>
+        <w:t>Le numéro du niveau (Level 1, Level 2, …)</w:t>
       </w:r>
     </w:p>
     <w:p>
@@ -2785,21 +2744,7 @@
         <w:rPr>
           <w:rFonts w:ascii="Century Gothic" w:hAnsi="Century Gothic"/>
         </w:rPr>
-        <w:t xml:space="preserve">Capacités de tir : direction, rafale, </w:t>
-      </w:r>
-      <w:proofErr w:type="spellStart"/>
-      <w:r>
-        <w:rPr>
-          <w:rFonts w:ascii="Century Gothic" w:hAnsi="Century Gothic"/>
-        </w:rPr>
-        <w:t>cooldown</w:t>
-      </w:r>
-      <w:proofErr w:type="spellEnd"/>
-      <w:r>
-        <w:rPr>
-          <w:rFonts w:ascii="Century Gothic" w:hAnsi="Century Gothic"/>
-        </w:rPr>
-        <w:t>, décompte munitions, recharge, …</w:t>
+        <w:t>Capacités de tir : direction, rafale, cooldown, décompte munitions, recharge, …</w:t>
       </w:r>
     </w:p>
     <w:p>
@@ -2817,16 +2762,8 @@
         <w:rPr>
           <w:rFonts w:ascii="Century Gothic" w:hAnsi="Century Gothic"/>
         </w:rPr>
-        <w:t xml:space="preserve">Un </w:t>
-      </w:r>
-      <w:proofErr w:type="spellStart"/>
-      <w:r>
-        <w:rPr>
-          <w:rFonts w:ascii="Century Gothic" w:hAnsi="Century Gothic"/>
-        </w:rPr>
-        <w:t>sprite</w:t>
-      </w:r>
-      <w:proofErr w:type="spellEnd"/>
+        <w:t>Un sprite</w:t>
+      </w:r>
     </w:p>
     <w:p>
       <w:pPr>
@@ -2939,16 +2876,8 @@
         <w:rPr>
           <w:rFonts w:ascii="Century Gothic" w:hAnsi="Century Gothic"/>
         </w:rPr>
-        <w:t xml:space="preserve">Un </w:t>
-      </w:r>
-      <w:proofErr w:type="spellStart"/>
-      <w:r>
-        <w:rPr>
-          <w:rFonts w:ascii="Century Gothic" w:hAnsi="Century Gothic"/>
-        </w:rPr>
-        <w:t>sprite</w:t>
-      </w:r>
-      <w:proofErr w:type="spellEnd"/>
+        <w:t>Un sprite</w:t>
+      </w:r>
     </w:p>
     <w:p>
       <w:pPr>
@@ -3013,16 +2942,8 @@
         <w:rPr>
           <w:rFonts w:ascii="Century Gothic" w:hAnsi="Century Gothic"/>
         </w:rPr>
-        <w:t xml:space="preserve"> </w:t>
-      </w:r>
-      <w:proofErr w:type="gramStart"/>
-      <w:r>
-        <w:rPr>
-          <w:rFonts w:ascii="Century Gothic" w:hAnsi="Century Gothic"/>
-        </w:rPr>
-        <w:t>X,Y</w:t>
-      </w:r>
-      <w:proofErr w:type="gramEnd"/>
+        <w:t xml:space="preserve"> X,Y</w:t>
+      </w:r>
     </w:p>
     <w:p>
       <w:pPr>
@@ -3039,16 +2960,8 @@
         <w:rPr>
           <w:rFonts w:ascii="Century Gothic" w:hAnsi="Century Gothic"/>
         </w:rPr>
-        <w:t xml:space="preserve">Un </w:t>
-      </w:r>
-      <w:proofErr w:type="spellStart"/>
-      <w:r>
-        <w:rPr>
-          <w:rFonts w:ascii="Century Gothic" w:hAnsi="Century Gothic"/>
-        </w:rPr>
-        <w:t>sprite</w:t>
-      </w:r>
-      <w:proofErr w:type="spellEnd"/>
+        <w:t>Un sprite</w:t>
+      </w:r>
     </w:p>
     <w:p>
       <w:pPr>
@@ -3209,16 +3122,8 @@
         <w:rPr>
           <w:rFonts w:ascii="Century Gothic" w:hAnsi="Century Gothic"/>
         </w:rPr>
-        <w:t xml:space="preserve">Gestion des </w:t>
-      </w:r>
-      <w:proofErr w:type="spellStart"/>
-      <w:r>
-        <w:rPr>
-          <w:rFonts w:ascii="Century Gothic" w:hAnsi="Century Gothic"/>
-        </w:rPr>
-        <w:t>highscores</w:t>
-      </w:r>
-      <w:proofErr w:type="spellEnd"/>
+        <w:t>Gestion des highscores</w:t>
+      </w:r>
       <w:r>
         <w:rPr>
           <w:rFonts w:ascii="Century Gothic" w:hAnsi="Century Gothic"/>
@@ -3254,21 +3159,7 @@
         <w:rPr>
           <w:rFonts w:ascii="Century Gothic" w:eastAsia="Century Gothic" w:hAnsi="Century Gothic" w:cs="Century Gothic"/>
         </w:rPr>
-        <w:t>La documentation contenue dans livraison finale du projet (</w:t>
-      </w:r>
-      <w:proofErr w:type="spellStart"/>
-      <w:r>
-        <w:rPr>
-          <w:rFonts w:ascii="Century Gothic" w:eastAsia="Century Gothic" w:hAnsi="Century Gothic" w:cs="Century Gothic"/>
-        </w:rPr>
-        <w:t>Github</w:t>
-      </w:r>
-      <w:proofErr w:type="spellEnd"/>
-      <w:r>
-        <w:rPr>
-          <w:rFonts w:ascii="Century Gothic" w:eastAsia="Century Gothic" w:hAnsi="Century Gothic" w:cs="Century Gothic"/>
-        </w:rPr>
-        <w:t>) comprend</w:t>
+        <w:t>La documentation contenue dans livraison finale du projet (Github) comprend</w:t>
       </w:r>
       <w:r>
         <w:rPr>
@@ -3305,27 +3196,13 @@
         <w:rPr>
           <w:rFonts w:ascii="Century Gothic" w:eastAsia="Century Gothic" w:hAnsi="Century Gothic" w:cs="Century Gothic"/>
         </w:rPr>
-        <w:t xml:space="preserve">de </w:t>
-      </w:r>
-      <w:proofErr w:type="gramStart"/>
+        <w:t>de l’UX</w:t>
+      </w:r>
       <w:r>
         <w:rPr>
           <w:rFonts w:ascii="Century Gothic" w:eastAsia="Century Gothic" w:hAnsi="Century Gothic" w:cs="Century Gothic"/>
         </w:rPr>
-        <w:t>l’UX</w:t>
-      </w:r>
-      <w:r>
-        <w:rPr>
-          <w:rFonts w:ascii="Century Gothic" w:eastAsia="Century Gothic" w:hAnsi="Century Gothic" w:cs="Century Gothic"/>
-        </w:rPr>
-        <w:t>:</w:t>
-      </w:r>
-      <w:proofErr w:type="gramEnd"/>
-      <w:r>
-        <w:rPr>
-          <w:rFonts w:ascii="Century Gothic" w:eastAsia="Century Gothic" w:hAnsi="Century Gothic" w:cs="Century Gothic"/>
-        </w:rPr>
-        <w:t xml:space="preserve"> </w:t>
+        <w:t xml:space="preserve">: </w:t>
       </w:r>
     </w:p>
     <w:p>
@@ -3367,28 +3244,20 @@
         <w:rPr>
           <w:rFonts w:ascii="Century Gothic" w:eastAsia="Century Gothic" w:hAnsi="Century Gothic" w:cs="Century Gothic"/>
         </w:rPr>
-        <w:t>“</w:t>
-      </w:r>
-      <w:proofErr w:type="spellStart"/>
+        <w:t>“P</w:t>
+      </w:r>
       <w:r>
         <w:rPr>
           <w:rFonts w:ascii="Century Gothic" w:eastAsia="Century Gothic" w:hAnsi="Century Gothic" w:cs="Century Gothic"/>
         </w:rPr>
-        <w:t>P</w:t>
+        <w:t>e</w:t>
       </w:r>
       <w:r>
         <w:rPr>
           <w:rFonts w:ascii="Century Gothic" w:eastAsia="Century Gothic" w:hAnsi="Century Gothic" w:cs="Century Gothic"/>
         </w:rPr>
-        <w:t>e</w:t>
-      </w:r>
-      <w:r>
-        <w:rPr>
-          <w:rFonts w:ascii="Century Gothic" w:eastAsia="Century Gothic" w:hAnsi="Century Gothic" w:cs="Century Gothic"/>
-        </w:rPr>
         <w:t>rsonas</w:t>
       </w:r>
-      <w:proofErr w:type="spellEnd"/>
       <w:r>
         <w:rPr>
           <w:rFonts w:ascii="Century Gothic" w:eastAsia="Century Gothic" w:hAnsi="Century Gothic" w:cs="Century Gothic"/>
@@ -3496,23 +3365,7 @@
           <w:rFonts w:ascii="Century Gothic" w:eastAsia="Century Gothic" w:hAnsi="Century Gothic" w:cs="Century Gothic"/>
           <w:color w:val="000000" w:themeColor="text1"/>
         </w:rPr>
-        <w:t xml:space="preserve"> écrans - maquettes base-fidélité / </w:t>
-      </w:r>
-      <w:proofErr w:type="spellStart"/>
-      <w:r>
-        <w:rPr>
-          <w:rFonts w:ascii="Century Gothic" w:eastAsia="Century Gothic" w:hAnsi="Century Gothic" w:cs="Century Gothic"/>
-          <w:color w:val="000000" w:themeColor="text1"/>
-        </w:rPr>
-        <w:t>low-fidelity</w:t>
-      </w:r>
-      <w:proofErr w:type="spellEnd"/>
-      <w:r>
-        <w:rPr>
-          <w:rFonts w:ascii="Century Gothic" w:eastAsia="Century Gothic" w:hAnsi="Century Gothic" w:cs="Century Gothic"/>
-          <w:color w:val="000000" w:themeColor="text1"/>
-        </w:rPr>
-        <w:t xml:space="preserve"> wireframes</w:t>
+        <w:t xml:space="preserve"> écrans - maquettes base-fidélité / low-fidelity wireframes</w:t>
       </w:r>
     </w:p>
     <w:p>
@@ -3545,23 +3398,7 @@
           <w:rFonts w:ascii="Century Gothic" w:eastAsia="Century Gothic" w:hAnsi="Century Gothic" w:cs="Century Gothic"/>
           <w:color w:val="000000" w:themeColor="text1"/>
         </w:rPr>
-        <w:t>- maquette haute-fidélité / high-</w:t>
-      </w:r>
-      <w:proofErr w:type="spellStart"/>
-      <w:r>
-        <w:rPr>
-          <w:rFonts w:ascii="Century Gothic" w:eastAsia="Century Gothic" w:hAnsi="Century Gothic" w:cs="Century Gothic"/>
-          <w:color w:val="000000" w:themeColor="text1"/>
-        </w:rPr>
-        <w:t>fidelity</w:t>
-      </w:r>
-      <w:proofErr w:type="spellEnd"/>
-      <w:r>
-        <w:rPr>
-          <w:rFonts w:ascii="Century Gothic" w:eastAsia="Century Gothic" w:hAnsi="Century Gothic" w:cs="Century Gothic"/>
-          <w:color w:val="000000" w:themeColor="text1"/>
-        </w:rPr>
-        <w:t xml:space="preserve"> wireframe</w:t>
+        <w:t>- maquette haute-fidélité / high-fidelity wireframe</w:t>
       </w:r>
     </w:p>
     <w:p>
@@ -3617,23 +3454,7 @@
           <w:rFonts w:ascii="Century Gothic" w:eastAsia="Century Gothic" w:hAnsi="Century Gothic" w:cs="Century Gothic"/>
           <w:lang w:val="en-US"/>
         </w:rPr>
-        <w:t xml:space="preserve">Tests (A/B tests, test </w:t>
-      </w:r>
-      <w:proofErr w:type="spellStart"/>
-      <w:r>
-        <w:rPr>
-          <w:rFonts w:ascii="Century Gothic" w:eastAsia="Century Gothic" w:hAnsi="Century Gothic" w:cs="Century Gothic"/>
-          <w:lang w:val="en-US"/>
-        </w:rPr>
-        <w:t>d’utilisabilité</w:t>
-      </w:r>
-      <w:proofErr w:type="spellEnd"/>
-      <w:r>
-        <w:rPr>
-          <w:rFonts w:ascii="Century Gothic" w:eastAsia="Century Gothic" w:hAnsi="Century Gothic" w:cs="Century Gothic"/>
-          <w:lang w:val="en-US"/>
-        </w:rPr>
-        <w:t>)</w:t>
+        <w:t>Tests (A/B tests, test d’utilisabilité)</w:t>
       </w:r>
     </w:p>
     <w:p>
@@ -3666,21 +3487,7 @@
         <w:rPr>
           <w:rFonts w:ascii="Century Gothic" w:eastAsia="Century Gothic" w:hAnsi="Century Gothic" w:cs="Century Gothic"/>
         </w:rPr>
-        <w:t>La livraison finale du projet (</w:t>
-      </w:r>
-      <w:proofErr w:type="spellStart"/>
-      <w:r>
-        <w:rPr>
-          <w:rFonts w:ascii="Century Gothic" w:eastAsia="Century Gothic" w:hAnsi="Century Gothic" w:cs="Century Gothic"/>
-        </w:rPr>
-        <w:t>Github</w:t>
-      </w:r>
-      <w:proofErr w:type="spellEnd"/>
-      <w:r>
-        <w:rPr>
-          <w:rFonts w:ascii="Century Gothic" w:eastAsia="Century Gothic" w:hAnsi="Century Gothic" w:cs="Century Gothic"/>
-        </w:rPr>
-        <w:t>) comprend</w:t>
+        <w:t>La livraison finale du projet (Github) comprend</w:t>
       </w:r>
       <w:r>
         <w:rPr>
@@ -4013,41 +3820,13 @@
         <w:rPr>
           <w:rFonts w:ascii="Century Gothic" w:eastAsia="Century Gothic" w:hAnsi="Century Gothic" w:cs="Century Gothic"/>
         </w:rPr>
-        <w:t xml:space="preserve">Il n’y a qu’un </w:t>
-      </w:r>
-      <w:proofErr w:type="gramStart"/>
+        <w:t>Il n’y a qu’un livrable</w:t>
+      </w:r>
       <w:r>
         <w:rPr>
           <w:rFonts w:ascii="Century Gothic" w:eastAsia="Century Gothic" w:hAnsi="Century Gothic" w:cs="Century Gothic"/>
         </w:rPr>
-        <w:t>livrable</w:t>
-      </w:r>
-      <w:r>
-        <w:rPr>
-          <w:rFonts w:ascii="Century Gothic" w:eastAsia="Century Gothic" w:hAnsi="Century Gothic" w:cs="Century Gothic"/>
-        </w:rPr>
-        <w:t>:</w:t>
-      </w:r>
-      <w:proofErr w:type="gramEnd"/>
-      <w:r>
-        <w:rPr>
-          <w:rFonts w:ascii="Century Gothic" w:eastAsia="Century Gothic" w:hAnsi="Century Gothic" w:cs="Century Gothic"/>
-        </w:rPr>
-        <w:t xml:space="preserve"> une release </w:t>
-      </w:r>
-      <w:proofErr w:type="spellStart"/>
-      <w:r>
-        <w:rPr>
-          <w:rFonts w:ascii="Century Gothic" w:eastAsia="Century Gothic" w:hAnsi="Century Gothic" w:cs="Century Gothic"/>
-        </w:rPr>
-        <w:t>Github</w:t>
-      </w:r>
-      <w:proofErr w:type="spellEnd"/>
-      <w:r>
-        <w:rPr>
-          <w:rFonts w:ascii="Century Gothic" w:eastAsia="Century Gothic" w:hAnsi="Century Gothic" w:cs="Century Gothic"/>
-        </w:rPr>
-        <w:t xml:space="preserve">, à laquelle </w:t>
+        <w:t xml:space="preserve">: une release Github, à laquelle </w:t>
       </w:r>
       <w:r>
         <w:rPr>
@@ -4662,7 +4441,7 @@
               <w:sz w:val="16"/>
               <w:szCs w:val="16"/>
             </w:rPr>
-            <w:t>30.08.2024</w:t>
+            <w:t>02.09.2024</w:t>
           </w:r>
           <w:r>
             <w:rPr>
@@ -5150,7 +4929,7 @@
             </wp:anchor>
           </w:drawing>
         </mc:Choice>
-        <mc:Fallback xmlns:arto="http://schemas.microsoft.com/office/word/2006/arto" xmlns:a="http://schemas.openxmlformats.org/drawingml/2006/main" xmlns:a14="http://schemas.microsoft.com/office/drawing/2010/main" xmlns:w16du="http://schemas.microsoft.com/office/word/2023/wordml/word16du">
+        <mc:Fallback xmlns:w16du="http://schemas.microsoft.com/office/word/2023/wordml/word16du" xmlns:a14="http://schemas.microsoft.com/office/drawing/2010/main" xmlns:a="http://schemas.openxmlformats.org/drawingml/2006/main" xmlns:arto="http://schemas.microsoft.com/office/word/2006/arto">
           <w:pict w14:anchorId="538A2702">
             <v:line id="Line 2" style="position:absolute;z-index:251657728;visibility:visible;mso-wrap-style:square;mso-width-percent:0;mso-height-percent:0;mso-wrap-distance-left:9pt;mso-wrap-distance-top:0;mso-wrap-distance-right:9pt;mso-wrap-distance-bottom:0;mso-position-horizontal:absolute;mso-position-horizontal-relative:text;mso-position-vertical:absolute;mso-position-vertical-relative:text;mso-width-percent:0;mso-height-percent:0;mso-width-relative:page;mso-height-relative:page" o:spid="_x0000_s1026" from="-.5pt,-.1pt" to="496.35pt,-.1pt" w14:anchorId="05F7BB48" o:gfxdata="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"/>
           </w:pict>
@@ -5321,7 +5100,7 @@
         <w:snapToGrid w:val="0"/>
         <w:sz w:val="12"/>
       </w:rPr>
-      <w:t>30/08/2024</w:t>
+      <w:t>02/09/2024</w:t>
     </w:r>
     <w:r>
       <w:rPr>
@@ -5370,7 +5149,7 @@
         <w:snapToGrid w:val="0"/>
         <w:sz w:val="12"/>
       </w:rPr>
-      <w:t>14:16</w:t>
+      <w:t>15:38</w:t>
     </w:r>
     <w:r>
       <w:rPr>
@@ -5815,13 +5594,8 @@
             <w:jc w:val="right"/>
           </w:pPr>
           <w:r>
-            <w:t xml:space="preserve">Projet : </w:t>
+            <w:t>Projet : xxxxxx</w:t>
           </w:r>
-          <w:proofErr w:type="spellStart"/>
-          <w:r>
-            <w:t>xxxxxx</w:t>
-          </w:r>
-          <w:proofErr w:type="spellEnd"/>
         </w:p>
       </w:tc>
     </w:tr>
@@ -10671,6 +10445,18 @@
 </file>
 
 <file path=customXml/item1.xml><?xml version="1.0" encoding="utf-8"?>
+<p:properties xmlns:p="http://schemas.microsoft.com/office/2006/metadata/properties" xmlns:xsi="http://www.w3.org/2001/XMLSchema-instance" xmlns:pc="http://schemas.microsoft.com/office/infopath/2007/PartnerControls">
+  <documentManagement>
+    <IconOverlay xmlns="http://schemas.microsoft.com/sharepoint/v4" xsi:nil="true"/>
+    <lcf76f155ced4ddcb4097134ff3c332f xmlns="bf2f2df3-a963-4452-b0e7-67dabc627c35">
+      <Terms xmlns="http://schemas.microsoft.com/office/infopath/2007/PartnerControls"/>
+    </lcf76f155ced4ddcb4097134ff3c332f>
+    <TaxCatchAll xmlns="f7d9f5a6-831d-4621-8c77-cbcaf993e406" xsi:nil="true"/>
+  </documentManagement>
+</p:properties>
+</file>
+
+<file path=customXml/item2.xml><?xml version="1.0" encoding="utf-8"?>
 <ct:contentTypeSchema xmlns:ct="http://schemas.microsoft.com/office/2006/metadata/contentType" xmlns:ma="http://schemas.microsoft.com/office/2006/metadata/properties/metaAttributes" ct:_="" ma:_="" ma:contentTypeName="Document" ma:contentTypeID="0x0101001ABD9BFFC9E543439C53A2705AE306EF" ma:contentTypeVersion="19" ma:contentTypeDescription="Crée un document." ma:contentTypeScope="" ma:versionID="f3418dd4ca302601ba73fa17965a3f21">
   <xsd:schema xmlns:xsd="http://www.w3.org/2001/XMLSchema" xmlns:xs="http://www.w3.org/2001/XMLSchema" xmlns:p="http://schemas.microsoft.com/office/2006/metadata/properties" xmlns:ns2="bf2f2df3-a963-4452-b0e7-67dabc627c35" xmlns:ns3="http://schemas.microsoft.com/sharepoint/v4" xmlns:ns4="f7d9f5a6-831d-4621-8c77-cbcaf993e406" targetNamespace="http://schemas.microsoft.com/office/2006/metadata/properties" ma:root="true" ma:fieldsID="5d82fd028d299635ce1df2d808d1b2ae" ns2:_="" ns3:_="" ns4:_="">
     <xsd:import namespace="bf2f2df3-a963-4452-b0e7-67dabc627c35"/>
@@ -10936,18 +10722,6 @@
 </ct:contentTypeSchema>
 </file>
 
-<file path=customXml/item2.xml><?xml version="1.0" encoding="utf-8"?>
-<p:properties xmlns:p="http://schemas.microsoft.com/office/2006/metadata/properties" xmlns:xsi="http://www.w3.org/2001/XMLSchema-instance" xmlns:pc="http://schemas.microsoft.com/office/infopath/2007/PartnerControls">
-  <documentManagement>
-    <IconOverlay xmlns="http://schemas.microsoft.com/sharepoint/v4" xsi:nil="true"/>
-    <lcf76f155ced4ddcb4097134ff3c332f xmlns="bf2f2df3-a963-4452-b0e7-67dabc627c35">
-      <Terms xmlns="http://schemas.microsoft.com/office/infopath/2007/PartnerControls"/>
-    </lcf76f155ced4ddcb4097134ff3c332f>
-    <TaxCatchAll xmlns="f7d9f5a6-831d-4621-8c77-cbcaf993e406" xsi:nil="true"/>
-  </documentManagement>
-</p:properties>
-</file>
-
 <file path=customXml/item3.xml><?xml version="1.0" encoding="utf-8"?>
 <?mso-contentType ?>
 <FormTemplates xmlns="http://schemas.microsoft.com/sharepoint/v3/contenttype/forms">
@@ -10958,6 +10732,18 @@
 </file>
 
 <file path=customXml/itemProps1.xml><?xml version="1.0" encoding="utf-8"?>
+<ds:datastoreItem xmlns:ds="http://schemas.openxmlformats.org/officeDocument/2006/customXml" ds:itemID="{2876D911-1FD1-4ABC-A44B-2EAE20AB990B}">
+  <ds:schemaRefs>
+    <ds:schemaRef ds:uri="http://schemas.microsoft.com/office/2006/metadata/properties"/>
+    <ds:schemaRef ds:uri="http://schemas.microsoft.com/office/infopath/2007/PartnerControls"/>
+    <ds:schemaRef ds:uri="http://schemas.microsoft.com/sharepoint/v4"/>
+    <ds:schemaRef ds:uri="bf2f2df3-a963-4452-b0e7-67dabc627c35"/>
+    <ds:schemaRef ds:uri="f7d9f5a6-831d-4621-8c77-cbcaf993e406"/>
+  </ds:schemaRefs>
+</ds:datastoreItem>
+</file>
+
+<file path=customXml/itemProps2.xml><?xml version="1.0" encoding="utf-8"?>
 <ds:datastoreItem xmlns:ds="http://schemas.openxmlformats.org/officeDocument/2006/customXml" ds:itemID="{7EAA7E54-70D6-4279-A22A-10F2890810D8}">
   <ds:schemaRefs>
     <ds:schemaRef ds:uri="http://schemas.microsoft.com/office/2006/metadata/contentType"/>
@@ -10977,18 +10763,6 @@
 </ds:datastoreItem>
 </file>
 
-<file path=customXml/itemProps2.xml><?xml version="1.0" encoding="utf-8"?>
-<ds:datastoreItem xmlns:ds="http://schemas.openxmlformats.org/officeDocument/2006/customXml" ds:itemID="{2876D911-1FD1-4ABC-A44B-2EAE20AB990B}">
-  <ds:schemaRefs>
-    <ds:schemaRef ds:uri="http://schemas.microsoft.com/office/2006/metadata/properties"/>
-    <ds:schemaRef ds:uri="http://schemas.microsoft.com/office/infopath/2007/PartnerControls"/>
-    <ds:schemaRef ds:uri="http://schemas.microsoft.com/sharepoint/v4"/>
-    <ds:schemaRef ds:uri="bf2f2df3-a963-4452-b0e7-67dabc627c35"/>
-    <ds:schemaRef ds:uri="f7d9f5a6-831d-4621-8c77-cbcaf993e406"/>
-  </ds:schemaRefs>
-</ds:datastoreItem>
-</file>
-
 <file path=customXml/itemProps3.xml><?xml version="1.0" encoding="utf-8"?>
 <ds:datastoreItem xmlns:ds="http://schemas.openxmlformats.org/officeDocument/2006/customXml" ds:itemID="{649F966D-34B2-4A24-8ABC-37FCF87BB969}">
   <ds:schemaRefs>

</xml_diff>